<commit_message>
Updated Technical Task and Document
</commit_message>
<xml_diff>
--- a/Documents/(Приложение А) Техническое задание.docx
+++ b/Documents/(Приложение А) Техническое задание.docx
@@ -1,16 +1,20 @@
 
 <file path=word/document.xml><?xml version="1.0" encoding="utf-8"?>
-<w:document xmlns:wpc="http://schemas.microsoft.com/office/word/2010/wordprocessingCanvas" xmlns:cx="http://schemas.microsoft.com/office/drawing/2014/chartex" xmlns:cx1="http://schemas.microsoft.com/office/drawing/2015/9/8/chartex" xmlns:cx2="http://schemas.microsoft.com/office/drawing/2015/10/21/chartex" xmlns:cx3="http://schemas.microsoft.com/office/drawing/2016/5/9/chartex" xmlns:cx4="http://schemas.microsoft.com/office/drawing/2016/5/10/chartex" xmlns:cx5="http://schemas.microsoft.com/office/drawing/2016/5/11/chartex" xmlns:cx6="http://schemas.microsoft.com/office/drawing/2016/5/12/chartex" xmlns:cx7="http://schemas.microsoft.com/office/drawing/2016/5/13/chartex" xmlns:cx8="http://schemas.microsoft.com/office/drawing/2016/5/14/chartex" xmlns:mc="http://schemas.openxmlformats.org/markup-compatibility/2006" xmlns:aink="http://schemas.microsoft.com/office/drawing/2016/ink" xmlns:am3d="http://schemas.microsoft.com/office/drawing/2017/model3d" xmlns:o="urn:schemas-microsoft-com:office:office" xmlns:r="http://schemas.openxmlformats.org/officeDocument/2006/relationships" xmlns:m="http://schemas.openxmlformats.org/officeDocument/2006/math" xmlns:v="urn:schemas-microsoft-com:vml" xmlns:wp14="http://schemas.microsoft.com/office/word/2010/wordprocessingDrawing" xmlns:wp="http://schemas.openxmlformats.org/drawingml/2006/wordprocessingDrawing" xmlns:w10="urn:schemas-microsoft-com:office:word" xmlns:w="http://schemas.openxmlformats.org/wordprocessingml/2006/main" xmlns:w14="http://schemas.microsoft.com/office/word/2010/wordml" xmlns:w15="http://schemas.microsoft.com/office/word/2012/wordml" xmlns:w16cex="http://schemas.microsoft.com/office/word/2018/wordml/cex" xmlns:w16cid="http://schemas.microsoft.com/office/word/2016/wordml/cid" xmlns:w16="http://schemas.microsoft.com/office/word/2018/wordml" xmlns:w16sdtdh="http://schemas.microsoft.com/office/word/2020/wordml/sdtdatahash" xmlns:w16se="http://schemas.microsoft.com/office/word/2015/wordml/symex" xmlns:wpg="http://schemas.microsoft.com/office/word/2010/wordprocessingGroup" xmlns:wpi="http://schemas.microsoft.com/office/word/2010/wordprocessingInk" xmlns:wne="http://schemas.microsoft.com/office/word/2006/wordml" xmlns:wps="http://schemas.microsoft.com/office/word/2010/wordprocessingShape" mc:Ignorable="w14 w15 w16se w16cid w16 w16cex w16sdtdh wp14">
+<w:document xmlns:wpc="http://schemas.microsoft.com/office/word/2010/wordprocessingCanvas" xmlns:cx="http://schemas.microsoft.com/office/drawing/2014/chartex" xmlns:cx1="http://schemas.microsoft.com/office/drawing/2015/9/8/chartex" xmlns:cx2="http://schemas.microsoft.com/office/drawing/2015/10/21/chartex" xmlns:cx3="http://schemas.microsoft.com/office/drawing/2016/5/9/chartex" xmlns:cx4="http://schemas.microsoft.com/office/drawing/2016/5/10/chartex" xmlns:cx5="http://schemas.microsoft.com/office/drawing/2016/5/11/chartex" xmlns:cx6="http://schemas.microsoft.com/office/drawing/2016/5/12/chartex" xmlns:cx7="http://schemas.microsoft.com/office/drawing/2016/5/13/chartex" xmlns:cx8="http://schemas.microsoft.com/office/drawing/2016/5/14/chartex" xmlns:mc="http://schemas.openxmlformats.org/markup-compatibility/2006" xmlns:aink="http://schemas.microsoft.com/office/drawing/2016/ink" xmlns:am3d="http://schemas.microsoft.com/office/drawing/2017/model3d" xmlns:o="urn:schemas-microsoft-com:office:office" xmlns:r="http://schemas.openxmlformats.org/officeDocument/2006/relationships" xmlns:m="http://schemas.openxmlformats.org/officeDocument/2006/math" xmlns:v="urn:schemas-microsoft-com:vml" xmlns:wp14="http://schemas.microsoft.com/office/word/2010/wordprocessingDrawing" xmlns:wp="http://schemas.openxmlformats.org/drawingml/2006/wordprocessingDrawing" xmlns:w10="urn:schemas-microsoft-com:office:word" xmlns:w="http://schemas.openxmlformats.org/wordprocessingml/2006/main" xmlns:w14="http://schemas.microsoft.com/office/word/2010/wordml" xmlns:w15="http://schemas.microsoft.com/office/word/2012/wordml" xmlns:w16cid="http://schemas.microsoft.com/office/word/2016/wordml/cid" xmlns:w16se="http://schemas.microsoft.com/office/word/2015/wordml/symex" xmlns:wpg="http://schemas.microsoft.com/office/word/2010/wordprocessingGroup" xmlns:wpi="http://schemas.microsoft.com/office/word/2010/wordprocessingInk" xmlns:wne="http://schemas.microsoft.com/office/word/2006/wordml" xmlns:wps="http://schemas.microsoft.com/office/word/2010/wordprocessingShape" mc:Ignorable="w14 w15 w16se w16cid wp14">
   <w:body>
     <w:p>
       <w:pPr>
-        <w:pStyle w:val="1"/>
-      </w:pPr>
-      <w:bookmarkStart w:id="0" w:name="_Toc98104954"/>
-      <w:r>
-        <w:t>Аннотация</w:t>
-      </w:r>
-      <w:bookmarkEnd w:id="0"/>
+        <w:jc w:val="center"/>
+        <w:rPr>
+          <w:b/>
+        </w:rPr>
+      </w:pPr>
+      <w:r>
+        <w:rPr>
+          <w:b/>
+        </w:rPr>
+        <w:t>АННОТАЦИЯ</w:t>
+      </w:r>
     </w:p>
     <w:p>
       <w:r>
@@ -55,28 +59,13 @@
     </w:p>
     <w:p>
       <w:r>
-        <w:t xml:space="preserve">Техническое задание состоит из </w:t>
+        <w:t xml:space="preserve">Техническое задание состоит из 7 частей. Объем документа – </w:t>
       </w:r>
       <w:r>
         <w:t>7</w:t>
       </w:r>
       <w:r>
-        <w:t xml:space="preserve"> частей. Объем документа – </w:t>
-      </w:r>
-      <w:r>
-        <w:rPr>
-          <w:highlight w:val="yellow"/>
-        </w:rPr>
-        <w:t>6</w:t>
-      </w:r>
-      <w:r>
-        <w:rPr>
-          <w:highlight w:val="yellow"/>
-        </w:rPr>
-        <w:t xml:space="preserve"> листов</w:t>
-      </w:r>
-      <w:r>
-        <w:t>.</w:t>
+        <w:t xml:space="preserve"> листов.</w:t>
       </w:r>
     </w:p>
     <w:p>
@@ -158,13 +147,13 @@
           <w:r>
             <w:fldChar w:fldCharType="separate"/>
           </w:r>
-          <w:hyperlink w:anchor="_Toc98104954" w:history="1">
+          <w:hyperlink w:anchor="_Toc103590618" w:history="1">
             <w:r>
               <w:rPr>
                 <w:rStyle w:val="a4"/>
                 <w:noProof/>
               </w:rPr>
-              <w:t>Аннотация</w:t>
+              <w:t>Введение</w:t>
             </w:r>
             <w:r>
               <w:rPr>
@@ -185,75 +174,7 @@
                 <w:noProof/>
                 <w:webHidden/>
               </w:rPr>
-              <w:instrText xml:space="preserve"> PAGEREF _Toc98104954 \h </w:instrText>
-            </w:r>
-            <w:r>
-              <w:rPr>
-                <w:noProof/>
-                <w:webHidden/>
-              </w:rPr>
-            </w:r>
-            <w:r>
-              <w:rPr>
-                <w:noProof/>
-                <w:webHidden/>
-              </w:rPr>
-              <w:fldChar w:fldCharType="separate"/>
-            </w:r>
-            <w:r>
-              <w:rPr>
-                <w:noProof/>
-                <w:webHidden/>
-              </w:rPr>
-              <w:t>1</w:t>
-            </w:r>
-            <w:r>
-              <w:rPr>
-                <w:noProof/>
-                <w:webHidden/>
-              </w:rPr>
-              <w:fldChar w:fldCharType="end"/>
-            </w:r>
-          </w:hyperlink>
-        </w:p>
-        <w:p>
-          <w:pPr>
-            <w:pStyle w:val="11"/>
-            <w:rPr>
-              <w:rFonts w:asciiTheme="minorHAnsi" w:eastAsiaTheme="minorEastAsia" w:hAnsiTheme="minorHAnsi"/>
-              <w:noProof/>
-              <w:sz w:val="22"/>
-              <w:lang w:eastAsia="ru-RU"/>
-            </w:rPr>
-          </w:pPr>
-          <w:hyperlink w:anchor="_Toc98104955" w:history="1">
-            <w:r>
-              <w:rPr>
-                <w:rStyle w:val="a4"/>
-                <w:noProof/>
-              </w:rPr>
-              <w:t>Введение</w:t>
-            </w:r>
-            <w:r>
-              <w:rPr>
-                <w:noProof/>
-                <w:webHidden/>
-              </w:rPr>
-              <w:tab/>
-            </w:r>
-            <w:r>
-              <w:rPr>
-                <w:noProof/>
-                <w:webHidden/>
-              </w:rPr>
-              <w:fldChar w:fldCharType="begin"/>
-            </w:r>
-            <w:r>
-              <w:rPr>
-                <w:noProof/>
-                <w:webHidden/>
-              </w:rPr>
-              <w:instrText xml:space="preserve"> PAGEREF _Toc98104955 \h </w:instrText>
+              <w:instrText xml:space="preserve"> PAGEREF _Toc103590618 \h </w:instrText>
             </w:r>
             <w:r>
               <w:rPr>
@@ -297,7 +218,7 @@
               <w:lang w:eastAsia="ru-RU"/>
             </w:rPr>
           </w:pPr>
-          <w:hyperlink w:anchor="_Toc98104956" w:history="1">
+          <w:hyperlink w:anchor="_Toc103590619" w:history="1">
             <w:r>
               <w:rPr>
                 <w:rStyle w:val="a4"/>
@@ -340,7 +261,7 @@
                 <w:noProof/>
                 <w:webHidden/>
               </w:rPr>
-              <w:instrText xml:space="preserve"> PAGEREF _Toc98104956 \h </w:instrText>
+              <w:instrText xml:space="preserve"> PAGEREF _Toc103590619 \h </w:instrText>
             </w:r>
             <w:r>
               <w:rPr>
@@ -384,7 +305,7 @@
               <w:lang w:eastAsia="ru-RU"/>
             </w:rPr>
           </w:pPr>
-          <w:hyperlink w:anchor="_Toc98104957" w:history="1">
+          <w:hyperlink w:anchor="_Toc103590620" w:history="1">
             <w:r>
               <w:rPr>
                 <w:rStyle w:val="a4"/>
@@ -394,10 +315,8 @@
             </w:r>
             <w:r>
               <w:rPr>
-                <w:rFonts w:asciiTheme="minorHAnsi" w:eastAsiaTheme="minorEastAsia" w:hAnsiTheme="minorHAnsi"/>
-                <w:noProof/>
-                <w:sz w:val="22"/>
-                <w:lang w:eastAsia="ru-RU"/>
+                <w:rStyle w:val="a4"/>
+                <w:noProof/>
               </w:rPr>
               <w:t xml:space="preserve"> </w:t>
             </w:r>
@@ -427,7 +346,7 @@
                 <w:noProof/>
                 <w:webHidden/>
               </w:rPr>
-              <w:instrText xml:space="preserve"> PAGEREF _Toc98104957 \h </w:instrText>
+              <w:instrText xml:space="preserve"> PAGEREF _Toc103590620 \h </w:instrText>
             </w:r>
             <w:r>
               <w:rPr>
@@ -471,7 +390,7 @@
               <w:lang w:eastAsia="ru-RU"/>
             </w:rPr>
           </w:pPr>
-          <w:hyperlink w:anchor="_Toc98104958" w:history="1">
+          <w:hyperlink w:anchor="_Toc103590621" w:history="1">
             <w:r>
               <w:rPr>
                 <w:rStyle w:val="a4"/>
@@ -514,7 +433,7 @@
                 <w:noProof/>
                 <w:webHidden/>
               </w:rPr>
-              <w:instrText xml:space="preserve"> PAGEREF _Toc98104958 \h </w:instrText>
+              <w:instrText xml:space="preserve"> PAGEREF _Toc103590621 \h </w:instrText>
             </w:r>
             <w:r>
               <w:rPr>
@@ -558,7 +477,7 @@
               <w:lang w:eastAsia="ru-RU"/>
             </w:rPr>
           </w:pPr>
-          <w:hyperlink w:anchor="_Toc98104959" w:history="1">
+          <w:hyperlink w:anchor="_Toc103590622" w:history="1">
             <w:r>
               <w:rPr>
                 <w:rStyle w:val="a4"/>
@@ -601,7 +520,7 @@
                 <w:noProof/>
                 <w:webHidden/>
               </w:rPr>
-              <w:instrText xml:space="preserve"> PAGEREF _Toc98104959 \h </w:instrText>
+              <w:instrText xml:space="preserve"> PAGEREF _Toc103590622 \h </w:instrText>
             </w:r>
             <w:r>
               <w:rPr>
@@ -645,7 +564,7 @@
               <w:lang w:eastAsia="ru-RU"/>
             </w:rPr>
           </w:pPr>
-          <w:hyperlink w:anchor="_Toc98104960" w:history="1">
+          <w:hyperlink w:anchor="_Toc103590623" w:history="1">
             <w:r>
               <w:rPr>
                 <w:rStyle w:val="a4"/>
@@ -688,7 +607,7 @@
                 <w:noProof/>
                 <w:webHidden/>
               </w:rPr>
-              <w:instrText xml:space="preserve"> PAGEREF _Toc98104960 \h </w:instrText>
+              <w:instrText xml:space="preserve"> PAGEREF _Toc103590623 \h </w:instrText>
             </w:r>
             <w:r>
               <w:rPr>
@@ -732,7 +651,7 @@
               <w:lang w:eastAsia="ru-RU"/>
             </w:rPr>
           </w:pPr>
-          <w:hyperlink w:anchor="_Toc98104961" w:history="1">
+          <w:hyperlink w:anchor="_Toc103590624" w:history="1">
             <w:r>
               <w:rPr>
                 <w:rStyle w:val="a4"/>
@@ -775,7 +694,7 @@
                 <w:noProof/>
                 <w:webHidden/>
               </w:rPr>
-              <w:instrText xml:space="preserve"> PAGEREF _Toc98104961 \h </w:instrText>
+              <w:instrText xml:space="preserve"> PAGEREF _Toc103590624 \h </w:instrText>
             </w:r>
             <w:r>
               <w:rPr>
@@ -819,7 +738,7 @@
               <w:lang w:eastAsia="ru-RU"/>
             </w:rPr>
           </w:pPr>
-          <w:hyperlink w:anchor="_Toc98104962" w:history="1">
+          <w:hyperlink w:anchor="_Toc103590625" w:history="1">
             <w:r>
               <w:rPr>
                 <w:rStyle w:val="a4"/>
@@ -862,7 +781,7 @@
                 <w:noProof/>
                 <w:webHidden/>
               </w:rPr>
-              <w:instrText xml:space="preserve"> PAGEREF _Toc98104962 \h </w:instrText>
+              <w:instrText xml:space="preserve"> PAGEREF _Toc103590625 \h </w:instrText>
             </w:r>
             <w:r>
               <w:rPr>
@@ -906,7 +825,7 @@
               <w:lang w:eastAsia="ru-RU"/>
             </w:rPr>
           </w:pPr>
-          <w:hyperlink w:anchor="_Toc98104963" w:history="1">
+          <w:hyperlink w:anchor="_Toc103590626" w:history="1">
             <w:r>
               <w:rPr>
                 <w:rStyle w:val="a4"/>
@@ -949,7 +868,7 @@
                 <w:noProof/>
                 <w:webHidden/>
               </w:rPr>
-              <w:instrText xml:space="preserve"> PAGEREF _Toc98104963 \h </w:instrText>
+              <w:instrText xml:space="preserve"> PAGEREF _Toc103590626 \h </w:instrText>
             </w:r>
             <w:r>
               <w:rPr>
@@ -993,7 +912,7 @@
               <w:lang w:eastAsia="ru-RU"/>
             </w:rPr>
           </w:pPr>
-          <w:hyperlink w:anchor="_Toc98104964" w:history="1">
+          <w:hyperlink w:anchor="_Toc103590627" w:history="1">
             <w:r>
               <w:rPr>
                 <w:rStyle w:val="a4"/>
@@ -1036,7 +955,7 @@
                 <w:noProof/>
                 <w:webHidden/>
               </w:rPr>
-              <w:instrText xml:space="preserve"> PAGEREF _Toc98104964 \h </w:instrText>
+              <w:instrText xml:space="preserve"> PAGEREF _Toc103590627 \h </w:instrText>
             </w:r>
             <w:r>
               <w:rPr>
@@ -1080,7 +999,7 @@
               <w:lang w:eastAsia="ru-RU"/>
             </w:rPr>
           </w:pPr>
-          <w:hyperlink w:anchor="_Toc98104965" w:history="1">
+          <w:hyperlink w:anchor="_Toc103590628" w:history="1">
             <w:r>
               <w:rPr>
                 <w:rStyle w:val="a4"/>
@@ -1123,7 +1042,7 @@
                 <w:noProof/>
                 <w:webHidden/>
               </w:rPr>
-              <w:instrText xml:space="preserve"> PAGEREF _Toc98104965 \h </w:instrText>
+              <w:instrText xml:space="preserve"> PAGEREF _Toc103590628 \h </w:instrText>
             </w:r>
             <w:r>
               <w:rPr>
@@ -1167,7 +1086,7 @@
               <w:lang w:eastAsia="ru-RU"/>
             </w:rPr>
           </w:pPr>
-          <w:hyperlink w:anchor="_Toc98104966" w:history="1">
+          <w:hyperlink w:anchor="_Toc103590629" w:history="1">
             <w:r>
               <w:rPr>
                 <w:rStyle w:val="a4"/>
@@ -1210,7 +1129,7 @@
                 <w:noProof/>
                 <w:webHidden/>
               </w:rPr>
-              <w:instrText xml:space="preserve"> PAGEREF _Toc98104966 \h </w:instrText>
+              <w:instrText xml:space="preserve"> PAGEREF _Toc103590629 \h </w:instrText>
             </w:r>
             <w:r>
               <w:rPr>
@@ -1254,7 +1173,7 @@
               <w:lang w:eastAsia="ru-RU"/>
             </w:rPr>
           </w:pPr>
-          <w:hyperlink w:anchor="_Toc98104967" w:history="1">
+          <w:hyperlink w:anchor="_Toc103590630" w:history="1">
             <w:r>
               <w:rPr>
                 <w:rStyle w:val="a4"/>
@@ -1297,7 +1216,7 @@
                 <w:noProof/>
                 <w:webHidden/>
               </w:rPr>
-              <w:instrText xml:space="preserve"> PAGEREF _Toc98104967 \h </w:instrText>
+              <w:instrText xml:space="preserve"> PAGEREF _Toc103590630 \h </w:instrText>
             </w:r>
             <w:r>
               <w:rPr>
@@ -1341,7 +1260,7 @@
               <w:lang w:eastAsia="ru-RU"/>
             </w:rPr>
           </w:pPr>
-          <w:hyperlink w:anchor="_Toc98104968" w:history="1">
+          <w:hyperlink w:anchor="_Toc103590631" w:history="1">
             <w:r>
               <w:rPr>
                 <w:rStyle w:val="a4"/>
@@ -1384,7 +1303,7 @@
                 <w:noProof/>
                 <w:webHidden/>
               </w:rPr>
-              <w:instrText xml:space="preserve"> PAGEREF _Toc98104968 \h </w:instrText>
+              <w:instrText xml:space="preserve"> PAGEREF _Toc103590631 \h </w:instrText>
             </w:r>
             <w:r>
               <w:rPr>
@@ -1428,7 +1347,7 @@
               <w:lang w:eastAsia="ru-RU"/>
             </w:rPr>
           </w:pPr>
-          <w:hyperlink w:anchor="_Toc98104969" w:history="1">
+          <w:hyperlink w:anchor="_Toc103590632" w:history="1">
             <w:r>
               <w:rPr>
                 <w:rStyle w:val="a4"/>
@@ -1471,7 +1390,7 @@
                 <w:noProof/>
                 <w:webHidden/>
               </w:rPr>
-              <w:instrText xml:space="preserve"> PAGEREF _Toc98104969 \h </w:instrText>
+              <w:instrText xml:space="preserve"> PAGEREF _Toc103590632 \h </w:instrText>
             </w:r>
             <w:r>
               <w:rPr>
@@ -1515,7 +1434,7 @@
               <w:lang w:eastAsia="ru-RU"/>
             </w:rPr>
           </w:pPr>
-          <w:hyperlink w:anchor="_Toc98104970" w:history="1">
+          <w:hyperlink w:anchor="_Toc103590633" w:history="1">
             <w:r>
               <w:rPr>
                 <w:rStyle w:val="a4"/>
@@ -1558,7 +1477,7 @@
                 <w:noProof/>
                 <w:webHidden/>
               </w:rPr>
-              <w:instrText xml:space="preserve"> PAGEREF _Toc98104970 \h </w:instrText>
+              <w:instrText xml:space="preserve"> PAGEREF _Toc103590633 \h </w:instrText>
             </w:r>
             <w:r>
               <w:rPr>
@@ -1602,7 +1521,7 @@
               <w:lang w:eastAsia="ru-RU"/>
             </w:rPr>
           </w:pPr>
-          <w:hyperlink w:anchor="_Toc98104971" w:history="1">
+          <w:hyperlink w:anchor="_Toc103590634" w:history="1">
             <w:r>
               <w:rPr>
                 <w:rStyle w:val="a4"/>
@@ -1645,7 +1564,7 @@
                 <w:noProof/>
                 <w:webHidden/>
               </w:rPr>
-              <w:instrText xml:space="preserve"> PAGEREF _Toc98104971 \h </w:instrText>
+              <w:instrText xml:space="preserve"> PAGEREF _Toc103590634 \h </w:instrText>
             </w:r>
             <w:r>
               <w:rPr>
@@ -1689,7 +1608,7 @@
               <w:lang w:eastAsia="ru-RU"/>
             </w:rPr>
           </w:pPr>
-          <w:hyperlink w:anchor="_Toc98104972" w:history="1">
+          <w:hyperlink w:anchor="_Toc103590635" w:history="1">
             <w:r>
               <w:rPr>
                 <w:rStyle w:val="a4"/>
@@ -1732,7 +1651,7 @@
                 <w:noProof/>
                 <w:webHidden/>
               </w:rPr>
-              <w:instrText xml:space="preserve"> PAGEREF _Toc98104972 \h </w:instrText>
+              <w:instrText xml:space="preserve"> PAGEREF _Toc103590635 \h </w:instrText>
             </w:r>
             <w:r>
               <w:rPr>
@@ -1776,7 +1695,7 @@
               <w:lang w:eastAsia="ru-RU"/>
             </w:rPr>
           </w:pPr>
-          <w:hyperlink w:anchor="_Toc98104973" w:history="1">
+          <w:hyperlink w:anchor="_Toc103590636" w:history="1">
             <w:r>
               <w:rPr>
                 <w:rStyle w:val="a4"/>
@@ -1793,6 +1712,8 @@
               </w:rPr>
               <w:t xml:space="preserve"> </w:t>
             </w:r>
+            <w:bookmarkStart w:id="0" w:name="_GoBack"/>
+            <w:bookmarkEnd w:id="0"/>
             <w:r>
               <w:rPr>
                 <w:rStyle w:val="a4"/>
@@ -1819,7 +1740,7 @@
                 <w:noProof/>
                 <w:webHidden/>
               </w:rPr>
-              <w:instrText xml:space="preserve"> PAGEREF _Toc98104973 \h </w:instrText>
+              <w:instrText xml:space="preserve"> PAGEREF _Toc103590636 \h </w:instrText>
             </w:r>
             <w:r>
               <w:rPr>
@@ -1875,7 +1796,7 @@
       <w:pPr>
         <w:pStyle w:val="1"/>
       </w:pPr>
-      <w:bookmarkStart w:id="1" w:name="_Toc98104955"/>
+      <w:bookmarkStart w:id="1" w:name="_Toc103590618"/>
       <w:r>
         <w:lastRenderedPageBreak/>
         <w:t>ВВЕДЕНИЕ</w:t>
@@ -1895,7 +1816,7 @@
           <w:numId w:val="1"/>
         </w:numPr>
       </w:pPr>
-      <w:bookmarkStart w:id="2" w:name="_Toc98104956"/>
+      <w:bookmarkStart w:id="2" w:name="_Toc103590619"/>
       <w:r>
         <w:t>ОСНОВАНИЕ ДЛЯ РАЗРАБОТКИ</w:t>
       </w:r>
@@ -1946,7 +1867,7 @@
           <w:numId w:val="1"/>
         </w:numPr>
       </w:pPr>
-      <w:bookmarkStart w:id="3" w:name="_Toc98104957"/>
+      <w:bookmarkStart w:id="3" w:name="_Toc103590620"/>
       <w:r>
         <w:t>НАЗНАЧЕНИЕ РАЗРАБОКИ</w:t>
       </w:r>
@@ -1977,7 +1898,7 @@
           <w:numId w:val="1"/>
         </w:numPr>
       </w:pPr>
-      <w:bookmarkStart w:id="4" w:name="_Toc98104958"/>
+      <w:bookmarkStart w:id="4" w:name="_Toc103590621"/>
       <w:r>
         <w:t>ТРЕБОВАНИЕ К ПРОГРАММЕ ИЛИ К ПРОГРАММНОМУ ИЗДЕЛИЮ</w:t>
       </w:r>
@@ -1991,7 +1912,7 @@
           <w:numId w:val="2"/>
         </w:numPr>
       </w:pPr>
-      <w:bookmarkStart w:id="5" w:name="_Toc98104959"/>
+      <w:bookmarkStart w:id="5" w:name="_Toc103590622"/>
       <w:r>
         <w:t>Требование к функциональным характеристикам</w:t>
       </w:r>
@@ -2059,12 +1980,21 @@
         <w:ind w:left="0" w:firstLine="709"/>
       </w:pPr>
       <w:r>
-        <w:t>Возможность составления расписание</w:t>
-      </w:r>
-      <w:r>
-        <w:rPr>
-          <w:lang w:val="en-US"/>
-        </w:rPr>
+        <w:t>Возможность составления</w:t>
+      </w:r>
+      <w:r>
+        <w:t xml:space="preserve"> и </w:t>
+      </w:r>
+      <w:r>
+        <w:t>экспортирования</w:t>
+      </w:r>
+      <w:r>
+        <w:t xml:space="preserve"> расписани</w:t>
+      </w:r>
+      <w:r>
+        <w:t>я</w:t>
+      </w:r>
+      <w:r>
         <w:t>;</w:t>
       </w:r>
     </w:p>
@@ -2078,13 +2008,7 @@
         <w:ind w:left="0" w:firstLine="709"/>
       </w:pPr>
       <w:r>
-        <w:t>Возможность экспортирования расписания</w:t>
-      </w:r>
-      <w:r>
-        <w:rPr>
-          <w:lang w:val="en-US"/>
-        </w:rPr>
-        <w:t>.</w:t>
+        <w:t>Возможность экспортирования отчета.</w:t>
       </w:r>
     </w:p>
     <w:p>
@@ -2095,7 +2019,7 @@
           <w:numId w:val="2"/>
         </w:numPr>
       </w:pPr>
-      <w:bookmarkStart w:id="6" w:name="_Toc98104960"/>
+      <w:bookmarkStart w:id="6" w:name="_Toc103590623"/>
       <w:r>
         <w:t>Требование к надежности</w:t>
       </w:r>
@@ -2114,7 +2038,7 @@
           <w:numId w:val="2"/>
         </w:numPr>
       </w:pPr>
-      <w:bookmarkStart w:id="7" w:name="_Toc98104961"/>
+      <w:bookmarkStart w:id="7" w:name="_Toc103590624"/>
       <w:r>
         <w:lastRenderedPageBreak/>
         <w:t>Условия эксплуатации</w:t>
@@ -2134,7 +2058,7 @@
           <w:numId w:val="2"/>
         </w:numPr>
       </w:pPr>
-      <w:bookmarkStart w:id="8" w:name="_Toc98104962"/>
+      <w:bookmarkStart w:id="8" w:name="_Toc103590625"/>
       <w:r>
         <w:t>Требования к составу и параметрам технических средств</w:t>
       </w:r>
@@ -2160,14 +2084,12 @@
         <w:rPr>
           <w:rFonts w:cs="Times New Roman"/>
           <w:szCs w:val="28"/>
-          <w:highlight w:val="yellow"/>
         </w:rPr>
       </w:pPr>
       <w:r>
         <w:rPr>
           <w:rFonts w:cs="Times New Roman"/>
           <w:szCs w:val="28"/>
-          <w:highlight w:val="yellow"/>
         </w:rPr>
         <w:t>Процессор: 2-ядерный с частотой 1,6 ГГц и выше;</w:t>
       </w:r>
@@ -2184,14 +2106,12 @@
         <w:rPr>
           <w:rFonts w:cs="Times New Roman"/>
           <w:szCs w:val="28"/>
-          <w:highlight w:val="yellow"/>
         </w:rPr>
       </w:pPr>
       <w:r>
         <w:rPr>
           <w:rFonts w:cs="Times New Roman"/>
           <w:szCs w:val="28"/>
-          <w:highlight w:val="yellow"/>
         </w:rPr>
         <w:t>Объем оперативной памяти: 2 ГБ и более (с последующим увеличением по мере роста базы данных);</w:t>
       </w:r>
@@ -2208,14 +2128,12 @@
         <w:rPr>
           <w:rFonts w:cs="Times New Roman"/>
           <w:szCs w:val="28"/>
-          <w:highlight w:val="yellow"/>
         </w:rPr>
       </w:pPr>
       <w:r>
         <w:rPr>
           <w:rFonts w:cs="Times New Roman"/>
           <w:szCs w:val="28"/>
-          <w:highlight w:val="yellow"/>
         </w:rPr>
         <w:t>Минимальное свободное место на жестком диске: 20 МБ и более (</w:t>
       </w:r>
@@ -2223,7 +2141,6 @@
         <w:rPr>
           <w:rFonts w:cs="Times New Roman"/>
           <w:szCs w:val="28"/>
-          <w:highlight w:val="yellow"/>
           <w:lang w:val="en-US"/>
         </w:rPr>
         <w:t>c</w:t>
@@ -2232,7 +2149,6 @@
         <w:rPr>
           <w:rFonts w:cs="Times New Roman"/>
           <w:szCs w:val="28"/>
-          <w:highlight w:val="yellow"/>
         </w:rPr>
         <w:t xml:space="preserve"> последующим увеличением по мере роста базы данных);</w:t>
       </w:r>
@@ -2249,14 +2165,12 @@
         <w:rPr>
           <w:rFonts w:cs="Times New Roman"/>
           <w:szCs w:val="28"/>
-          <w:highlight w:val="yellow"/>
         </w:rPr>
       </w:pPr>
       <w:r>
         <w:rPr>
           <w:rFonts w:cs="Times New Roman"/>
           <w:szCs w:val="28"/>
-          <w:highlight w:val="yellow"/>
         </w:rPr>
         <w:t xml:space="preserve">Видеоадаптер с поддержкой </w:t>
       </w:r>
@@ -2264,7 +2178,6 @@
         <w:rPr>
           <w:rFonts w:cs="Times New Roman"/>
           <w:szCs w:val="28"/>
-          <w:highlight w:val="yellow"/>
           <w:lang w:val="en-US"/>
         </w:rPr>
         <w:t>DirectX</w:t>
@@ -2273,7 +2186,6 @@
         <w:rPr>
           <w:rFonts w:cs="Times New Roman"/>
           <w:szCs w:val="28"/>
-          <w:highlight w:val="yellow"/>
         </w:rPr>
         <w:t xml:space="preserve"> 9</w:t>
       </w:r>
@@ -2281,7 +2193,6 @@
         <w:rPr>
           <w:rFonts w:cs="Times New Roman"/>
           <w:szCs w:val="28"/>
-          <w:highlight w:val="yellow"/>
           <w:lang w:val="en-US"/>
         </w:rPr>
         <w:t>;</w:t>
@@ -2299,14 +2210,12 @@
         <w:rPr>
           <w:rFonts w:cs="Times New Roman"/>
           <w:szCs w:val="28"/>
-          <w:highlight w:val="yellow"/>
         </w:rPr>
       </w:pPr>
       <w:r>
         <w:rPr>
           <w:rFonts w:cs="Times New Roman"/>
           <w:szCs w:val="28"/>
-          <w:highlight w:val="yellow"/>
         </w:rPr>
         <w:t>Монитор</w:t>
       </w:r>
@@ -2314,7 +2223,6 @@
         <w:rPr>
           <w:rFonts w:cs="Times New Roman"/>
           <w:szCs w:val="28"/>
-          <w:highlight w:val="yellow"/>
           <w:lang w:val="en-US"/>
         </w:rPr>
         <w:t xml:space="preserve">: </w:t>
@@ -2323,7 +2231,6 @@
         <w:rPr>
           <w:rFonts w:cs="Times New Roman"/>
           <w:szCs w:val="28"/>
-          <w:highlight w:val="yellow"/>
         </w:rPr>
         <w:t>1280</w:t>
       </w:r>
@@ -2331,7 +2238,6 @@
         <w:rPr>
           <w:rFonts w:cs="Times New Roman"/>
           <w:szCs w:val="28"/>
-          <w:highlight w:val="yellow"/>
           <w:lang w:val="en-US"/>
         </w:rPr>
         <w:t>x7</w:t>
@@ -2340,7 +2246,6 @@
         <w:rPr>
           <w:rFonts w:cs="Times New Roman"/>
           <w:szCs w:val="28"/>
-          <w:highlight w:val="yellow"/>
         </w:rPr>
         <w:t>20, 60 Гц</w:t>
       </w:r>
@@ -2348,7 +2253,6 @@
         <w:rPr>
           <w:rFonts w:cs="Times New Roman"/>
           <w:szCs w:val="28"/>
-          <w:highlight w:val="yellow"/>
           <w:lang w:val="en-US"/>
         </w:rPr>
         <w:t>;</w:t>
@@ -2366,14 +2270,12 @@
         <w:rPr>
           <w:rFonts w:cs="Times New Roman"/>
           <w:szCs w:val="28"/>
-          <w:highlight w:val="yellow"/>
         </w:rPr>
       </w:pPr>
       <w:r>
         <w:rPr>
           <w:rFonts w:cs="Times New Roman"/>
           <w:szCs w:val="28"/>
-          <w:highlight w:val="yellow"/>
         </w:rPr>
         <w:t>Периферия</w:t>
       </w:r>
@@ -2381,7 +2283,6 @@
         <w:rPr>
           <w:rFonts w:cs="Times New Roman"/>
           <w:szCs w:val="28"/>
-          <w:highlight w:val="yellow"/>
           <w:lang w:val="en-US"/>
         </w:rPr>
         <w:t>:</w:t>
@@ -2390,7 +2291,6 @@
         <w:rPr>
           <w:rFonts w:cs="Times New Roman"/>
           <w:szCs w:val="28"/>
-          <w:highlight w:val="yellow"/>
         </w:rPr>
         <w:t xml:space="preserve"> клавиатура и мышь</w:t>
       </w:r>
@@ -2398,7 +2298,6 @@
         <w:rPr>
           <w:rFonts w:cs="Times New Roman"/>
           <w:szCs w:val="28"/>
-          <w:highlight w:val="yellow"/>
           <w:lang w:val="en-US"/>
         </w:rPr>
         <w:t>.</w:t>
@@ -2412,7 +2311,7 @@
           <w:numId w:val="2"/>
         </w:numPr>
       </w:pPr>
-      <w:bookmarkStart w:id="9" w:name="_Toc98104963"/>
+      <w:bookmarkStart w:id="9" w:name="_Toc103590626"/>
       <w:r>
         <w:t>Требования к информационной и программной совместимости</w:t>
       </w:r>
@@ -2431,19 +2330,12 @@
           <w:numId w:val="5"/>
         </w:numPr>
         <w:ind w:left="0" w:firstLine="709"/>
+      </w:pPr>
+      <w:r>
+        <w:t>Операционная система: Windows 7 32-разрядная</w:t>
+      </w:r>
+      <w:r>
         <w:rPr>
-          <w:highlight w:val="yellow"/>
-        </w:rPr>
-      </w:pPr>
-      <w:r>
-        <w:rPr>
-          <w:highlight w:val="yellow"/>
-        </w:rPr>
-        <w:t>Операционная система: Windows 7 32-разрядная</w:t>
-      </w:r>
-      <w:r>
-        <w:rPr>
-          <w:highlight w:val="yellow"/>
           <w:lang w:val="en-US"/>
         </w:rPr>
         <w:t>;</w:t>
@@ -2457,20 +2349,40 @@
           <w:numId w:val="5"/>
         </w:numPr>
         <w:ind w:left="0" w:firstLine="709"/>
+      </w:pPr>
+      <w:r>
+        <w:t xml:space="preserve">Среда выполнения </w:t>
+      </w:r>
+      <w:r>
+        <w:t xml:space="preserve">.NET: .NET </w:t>
+      </w:r>
+      <w:r>
         <w:rPr>
-          <w:highlight w:val="yellow"/>
+          <w:lang w:val="en-US"/>
         </w:rPr>
-      </w:pPr>
-      <w:r>
-        <w:rPr>
-          <w:highlight w:val="yellow"/>
-        </w:rPr>
-        <w:t>Программная среда .NET: .NET Framework 4.8</w:t>
-      </w:r>
-      <w:r>
-        <w:rPr>
-          <w:highlight w:val="yellow"/>
-        </w:rPr>
+        <w:t>Runtime</w:t>
+      </w:r>
+      <w:r>
+        <w:t xml:space="preserve"> </w:t>
+      </w:r>
+      <w:r>
+        <w:t>6</w:t>
+      </w:r>
+      <w:r>
+        <w:t>.</w:t>
+      </w:r>
+      <w:r>
+        <w:t xml:space="preserve">0 </w:t>
+      </w:r>
+      <w:bookmarkStart w:id="10" w:name="_Hlk103589346"/>
+      <w:r>
+        <w:t>32-</w:t>
+      </w:r>
+      <w:r>
+        <w:t>разрядная</w:t>
+      </w:r>
+      <w:bookmarkEnd w:id="10"/>
+      <w:r>
         <w:t>;</w:t>
       </w:r>
     </w:p>
@@ -2482,56 +2394,30 @@
           <w:numId w:val="5"/>
         </w:numPr>
         <w:ind w:left="0" w:firstLine="709"/>
+      </w:pPr>
+      <w:r>
+        <w:t xml:space="preserve">Программа для работы с электронными таблицами: </w:t>
+      </w:r>
+      <w:r>
         <w:rPr>
-          <w:highlight w:val="yellow"/>
           <w:lang w:val="en-US"/>
         </w:rPr>
-      </w:pPr>
+        <w:t>Microsoft</w:t>
+      </w:r>
+      <w:r>
+        <w:t xml:space="preserve"> </w:t>
+      </w:r>
       <w:r>
         <w:rPr>
-          <w:highlight w:val="yellow"/>
-        </w:rPr>
-        <w:t>Сервер</w:t>
-      </w:r>
-      <w:r>
-        <w:rPr>
-          <w:highlight w:val="yellow"/>
           <w:lang w:val="en-US"/>
         </w:rPr>
-        <w:t xml:space="preserve"> </w:t>
-      </w:r>
-      <w:r>
-        <w:rPr>
-          <w:highlight w:val="yellow"/>
-        </w:rPr>
-        <w:t>базы</w:t>
-      </w:r>
-      <w:r>
-        <w:rPr>
-          <w:highlight w:val="yellow"/>
-          <w:lang w:val="en-US"/>
-        </w:rPr>
-        <w:t xml:space="preserve"> </w:t>
-      </w:r>
-      <w:r>
-        <w:rPr>
-          <w:highlight w:val="yellow"/>
-        </w:rPr>
-        <w:t>данных</w:t>
-      </w:r>
-      <w:r>
-        <w:rPr>
-          <w:highlight w:val="yellow"/>
-          <w:lang w:val="en-US"/>
-        </w:rPr>
-        <w:t>: Microsoft SQL Server 2014 Express LocalDB</w:t>
-      </w:r>
-      <w:r>
-        <w:rPr>
-          <w:highlight w:val="yellow"/>
-          <w:lang w:val="en-US"/>
-        </w:rPr>
-        <w:t>.</w:t>
+        <w:t>Excel</w:t>
+      </w:r>
+      <w:r>
+        <w:t xml:space="preserve"> 2016</w:t>
+      </w:r>
+      <w:r>
+        <w:t xml:space="preserve"> и новее.</w:t>
       </w:r>
     </w:p>
     <w:p>
@@ -2542,11 +2428,11 @@
           <w:numId w:val="1"/>
         </w:numPr>
       </w:pPr>
-      <w:bookmarkStart w:id="10" w:name="_Toc98104964"/>
+      <w:bookmarkStart w:id="11" w:name="_Toc103590627"/>
       <w:r>
         <w:t>ТРЕБОВАНИЯ К ПРОГРАММНОЙ ДОКУМЕНТАЦИИ</w:t>
       </w:r>
-      <w:bookmarkEnd w:id="10"/>
+      <w:bookmarkEnd w:id="11"/>
     </w:p>
     <w:p>
       <w:r>
@@ -2582,6 +2468,7 @@
         <w:ind w:left="0" w:firstLine="709"/>
       </w:pPr>
       <w:r>
+        <w:lastRenderedPageBreak/>
         <w:t>Спецификация</w:t>
       </w:r>
       <w:r>
@@ -2601,7 +2488,6 @@
         <w:ind w:left="0" w:firstLine="709"/>
       </w:pPr>
       <w:r>
-        <w:lastRenderedPageBreak/>
         <w:t>Руководство оператора</w:t>
       </w:r>
       <w:r>
@@ -2621,7 +2507,26 @@
         <w:ind w:left="0" w:firstLine="709"/>
       </w:pPr>
       <w:r>
-        <w:t>Руководство программиста.</w:t>
+        <w:t>Руководство программиста</w:t>
+      </w:r>
+      <w:r>
+        <w:t>;</w:t>
+      </w:r>
+    </w:p>
+    <w:p>
+      <w:pPr>
+        <w:pStyle w:val="a5"/>
+        <w:numPr>
+          <w:ilvl w:val="0"/>
+          <w:numId w:val="6"/>
+        </w:numPr>
+        <w:ind w:left="0" w:firstLine="709"/>
+      </w:pPr>
+      <w:r>
+        <w:t>Пояснительная записка</w:t>
+      </w:r>
+      <w:r>
+        <w:t>.</w:t>
       </w:r>
     </w:p>
     <w:p>
@@ -2632,18 +2537,36 @@
           <w:numId w:val="1"/>
         </w:numPr>
       </w:pPr>
-      <w:bookmarkStart w:id="11" w:name="_Toc98104965"/>
+      <w:bookmarkStart w:id="12" w:name="_Toc103590628"/>
       <w:r>
         <w:t>ТЕХНИКО-ЭКОНОМИЧЕСКИЕ ПОКАЗАТЕЛИ</w:t>
       </w:r>
-      <w:bookmarkEnd w:id="11"/>
-    </w:p>
-    <w:p>
-      <w:r>
-        <w:rPr>
-          <w:highlight w:val="yellow"/>
-        </w:rPr>
-        <w:t>///////////////////////////////</w:t>
+      <w:bookmarkEnd w:id="12"/>
+    </w:p>
+    <w:p>
+      <w:r>
+        <w:t>Программ</w:t>
+      </w:r>
+      <w:r>
+        <w:t xml:space="preserve">ный продукт </w:t>
+      </w:r>
+      <w:r>
+        <w:t>пригод</w:t>
+      </w:r>
+      <w:r>
+        <w:t>ен</w:t>
+      </w:r>
+      <w:r>
+        <w:t xml:space="preserve"> для небольших образовательных учреждений, не рассматривающих составления расписания и его распространения в сети Интернет.</w:t>
+      </w:r>
+      <w:r>
+        <w:t xml:space="preserve"> Функциональность данной программы совпадает с аналогами.</w:t>
+      </w:r>
+      <w:r>
+        <w:t xml:space="preserve"> </w:t>
+      </w:r>
+      <w:r>
+        <w:t>Однако у неё нету привязки к каким-либо стандартам. Экономический эффект может быть достигнут за счет продажи копии.</w:t>
       </w:r>
     </w:p>
     <w:p>
@@ -2654,11 +2577,11 @@
           <w:numId w:val="1"/>
         </w:numPr>
       </w:pPr>
-      <w:bookmarkStart w:id="12" w:name="_Toc98104966"/>
+      <w:bookmarkStart w:id="13" w:name="_Toc103590629"/>
       <w:r>
         <w:t>СТАДИИ И ЭТАПЫ РАЗРАБОТКИ</w:t>
       </w:r>
-      <w:bookmarkEnd w:id="12"/>
+      <w:bookmarkEnd w:id="13"/>
     </w:p>
     <w:p>
       <w:pPr>
@@ -2668,11 +2591,11 @@
           <w:numId w:val="7"/>
         </w:numPr>
       </w:pPr>
-      <w:bookmarkStart w:id="13" w:name="_Toc98104967"/>
+      <w:bookmarkStart w:id="14" w:name="_Toc103590630"/>
       <w:r>
         <w:t>Подготовительный этап</w:t>
       </w:r>
-      <w:bookmarkEnd w:id="13"/>
+      <w:bookmarkEnd w:id="14"/>
     </w:p>
     <w:p>
       <w:r>
@@ -2687,11 +2610,11 @@
           <w:numId w:val="7"/>
         </w:numPr>
       </w:pPr>
-      <w:bookmarkStart w:id="14" w:name="_Toc98104968"/>
+      <w:bookmarkStart w:id="15" w:name="_Toc103590631"/>
       <w:r>
         <w:t>Составление технического задания</w:t>
       </w:r>
-      <w:bookmarkEnd w:id="14"/>
+      <w:bookmarkEnd w:id="15"/>
     </w:p>
     <w:p>
       <w:pPr>
@@ -2713,11 +2636,11 @@
           <w:numId w:val="7"/>
         </w:numPr>
       </w:pPr>
-      <w:bookmarkStart w:id="15" w:name="_Toc98104969"/>
+      <w:bookmarkStart w:id="16" w:name="_Toc103590632"/>
       <w:r>
         <w:t>Основной этап</w:t>
       </w:r>
-      <w:bookmarkEnd w:id="15"/>
+      <w:bookmarkEnd w:id="16"/>
     </w:p>
     <w:p>
       <w:pPr>
@@ -2770,6 +2693,7 @@
         <w:ind w:left="0" w:firstLine="709"/>
       </w:pPr>
       <w:r>
+        <w:lastRenderedPageBreak/>
         <w:t>Дизайн программы для составления расписания, определяет стиль и направление программы</w:t>
       </w:r>
       <w:r>
@@ -2818,7 +2742,6 @@
         <w:ind w:left="0" w:firstLine="709"/>
       </w:pPr>
       <w:r>
-        <w:lastRenderedPageBreak/>
         <w:t>Редактирование, проводиться проверка на орфографию, оценивается внешний вид. Проводиться общая оценка проделанной работы;</w:t>
       </w:r>
     </w:p>
@@ -2880,11 +2803,11 @@
           <w:numId w:val="7"/>
         </w:numPr>
       </w:pPr>
-      <w:bookmarkStart w:id="16" w:name="_Toc98104970"/>
+      <w:bookmarkStart w:id="17" w:name="_Toc103590633"/>
       <w:r>
         <w:t>Тестирование и отладка готового проекта</w:t>
       </w:r>
-      <w:bookmarkEnd w:id="16"/>
+      <w:bookmarkEnd w:id="17"/>
     </w:p>
     <w:p>
       <w:r>
@@ -2899,11 +2822,11 @@
           <w:numId w:val="7"/>
         </w:numPr>
       </w:pPr>
-      <w:bookmarkStart w:id="17" w:name="_Toc98104971"/>
+      <w:bookmarkStart w:id="18" w:name="_Toc103590634"/>
       <w:r>
         <w:t>Документирование</w:t>
       </w:r>
-      <w:bookmarkEnd w:id="17"/>
+      <w:bookmarkEnd w:id="18"/>
     </w:p>
     <w:p>
       <w:r>
@@ -2918,11 +2841,11 @@
           <w:numId w:val="7"/>
         </w:numPr>
       </w:pPr>
-      <w:bookmarkStart w:id="18" w:name="_Toc98104972"/>
+      <w:bookmarkStart w:id="19" w:name="_Toc103590635"/>
       <w:r>
         <w:t>Сдача темы</w:t>
       </w:r>
-      <w:bookmarkEnd w:id="18"/>
+      <w:bookmarkEnd w:id="19"/>
     </w:p>
     <w:p>
       <w:r>
@@ -2952,11 +2875,11 @@
           <w:numId w:val="1"/>
         </w:numPr>
       </w:pPr>
-      <w:bookmarkStart w:id="19" w:name="_Toc98104973"/>
+      <w:bookmarkStart w:id="20" w:name="_Toc103590636"/>
       <w:r>
         <w:t>ПОРЯДОК КОНТРОЛЯ И ПРИЕМКИ</w:t>
       </w:r>
-      <w:bookmarkEnd w:id="19"/>
+      <w:bookmarkEnd w:id="20"/>
     </w:p>
     <w:p>
       <w:r>
@@ -2986,6 +2909,7 @@
     </w:p>
     <w:p>
       <w:r>
+        <w:lastRenderedPageBreak/>
         <w:t>Срок приемки определяется предметно-цикловой комиссией информационных технологий и программирования в соответствии с планом выполнения дипломного проекта.</w:t>
       </w:r>
     </w:p>
@@ -3001,7 +2925,7 @@
 </file>
 
 <file path=word/endnotes.xml><?xml version="1.0" encoding="utf-8"?>
-<w:endnotes xmlns:wpc="http://schemas.microsoft.com/office/word/2010/wordprocessingCanvas" xmlns:cx="http://schemas.microsoft.com/office/drawing/2014/chartex" xmlns:cx1="http://schemas.microsoft.com/office/drawing/2015/9/8/chartex" xmlns:cx2="http://schemas.microsoft.com/office/drawing/2015/10/21/chartex" xmlns:cx3="http://schemas.microsoft.com/office/drawing/2016/5/9/chartex" xmlns:cx4="http://schemas.microsoft.com/office/drawing/2016/5/10/chartex" xmlns:cx5="http://schemas.microsoft.com/office/drawing/2016/5/11/chartex" xmlns:cx6="http://schemas.microsoft.com/office/drawing/2016/5/12/chartex" xmlns:cx7="http://schemas.microsoft.com/office/drawing/2016/5/13/chartex" xmlns:cx8="http://schemas.microsoft.com/office/drawing/2016/5/14/chartex" xmlns:mc="http://schemas.openxmlformats.org/markup-compatibility/2006" xmlns:aink="http://schemas.microsoft.com/office/drawing/2016/ink" xmlns:am3d="http://schemas.microsoft.com/office/drawing/2017/model3d" xmlns:o="urn:schemas-microsoft-com:office:office" xmlns:r="http://schemas.openxmlformats.org/officeDocument/2006/relationships" xmlns:m="http://schemas.openxmlformats.org/officeDocument/2006/math" xmlns:v="urn:schemas-microsoft-com:vml" xmlns:wp14="http://schemas.microsoft.com/office/word/2010/wordprocessingDrawing" xmlns:wp="http://schemas.openxmlformats.org/drawingml/2006/wordprocessingDrawing" xmlns:w10="urn:schemas-microsoft-com:office:word" xmlns:w="http://schemas.openxmlformats.org/wordprocessingml/2006/main" xmlns:w14="http://schemas.microsoft.com/office/word/2010/wordml" xmlns:w15="http://schemas.microsoft.com/office/word/2012/wordml" xmlns:w16cex="http://schemas.microsoft.com/office/word/2018/wordml/cex" xmlns:w16cid="http://schemas.microsoft.com/office/word/2016/wordml/cid" xmlns:w16="http://schemas.microsoft.com/office/word/2018/wordml" xmlns:w16sdtdh="http://schemas.microsoft.com/office/word/2020/wordml/sdtdatahash" xmlns:w16se="http://schemas.microsoft.com/office/word/2015/wordml/symex" xmlns:wpg="http://schemas.microsoft.com/office/word/2010/wordprocessingGroup" xmlns:wpi="http://schemas.microsoft.com/office/word/2010/wordprocessingInk" xmlns:wne="http://schemas.microsoft.com/office/word/2006/wordml" xmlns:wps="http://schemas.microsoft.com/office/word/2010/wordprocessingShape" mc:Ignorable="w14 w15 w16se w16cid w16 w16cex w16sdtdh wp14">
+<w:endnotes xmlns:wpc="http://schemas.microsoft.com/office/word/2010/wordprocessingCanvas" xmlns:cx="http://schemas.microsoft.com/office/drawing/2014/chartex" xmlns:cx1="http://schemas.microsoft.com/office/drawing/2015/9/8/chartex" xmlns:cx2="http://schemas.microsoft.com/office/drawing/2015/10/21/chartex" xmlns:cx3="http://schemas.microsoft.com/office/drawing/2016/5/9/chartex" xmlns:cx4="http://schemas.microsoft.com/office/drawing/2016/5/10/chartex" xmlns:cx5="http://schemas.microsoft.com/office/drawing/2016/5/11/chartex" xmlns:cx6="http://schemas.microsoft.com/office/drawing/2016/5/12/chartex" xmlns:cx7="http://schemas.microsoft.com/office/drawing/2016/5/13/chartex" xmlns:cx8="http://schemas.microsoft.com/office/drawing/2016/5/14/chartex" xmlns:mc="http://schemas.openxmlformats.org/markup-compatibility/2006" xmlns:aink="http://schemas.microsoft.com/office/drawing/2016/ink" xmlns:am3d="http://schemas.microsoft.com/office/drawing/2017/model3d" xmlns:o="urn:schemas-microsoft-com:office:office" xmlns:r="http://schemas.openxmlformats.org/officeDocument/2006/relationships" xmlns:m="http://schemas.openxmlformats.org/officeDocument/2006/math" xmlns:v="urn:schemas-microsoft-com:vml" xmlns:wp14="http://schemas.microsoft.com/office/word/2010/wordprocessingDrawing" xmlns:wp="http://schemas.openxmlformats.org/drawingml/2006/wordprocessingDrawing" xmlns:w10="urn:schemas-microsoft-com:office:word" xmlns:w="http://schemas.openxmlformats.org/wordprocessingml/2006/main" xmlns:w14="http://schemas.microsoft.com/office/word/2010/wordml" xmlns:w15="http://schemas.microsoft.com/office/word/2012/wordml" xmlns:w16cid="http://schemas.microsoft.com/office/word/2016/wordml/cid" xmlns:w16se="http://schemas.microsoft.com/office/word/2015/wordml/symex" xmlns:wpg="http://schemas.microsoft.com/office/word/2010/wordprocessingGroup" xmlns:wpi="http://schemas.microsoft.com/office/word/2010/wordprocessingInk" xmlns:wne="http://schemas.microsoft.com/office/word/2006/wordml" xmlns:wps="http://schemas.microsoft.com/office/word/2010/wordprocessingShape" mc:Ignorable="w14 w15 w16se w16cid wp14">
   <w:endnote w:type="separator" w:id="-1">
     <w:p>
       <w:pPr>
@@ -3026,7 +2950,7 @@
 </file>
 
 <file path=word/footer1.xml><?xml version="1.0" encoding="utf-8"?>
-<w:ftr xmlns:wpc="http://schemas.microsoft.com/office/word/2010/wordprocessingCanvas" xmlns:cx="http://schemas.microsoft.com/office/drawing/2014/chartex" xmlns:cx1="http://schemas.microsoft.com/office/drawing/2015/9/8/chartex" xmlns:cx2="http://schemas.microsoft.com/office/drawing/2015/10/21/chartex" xmlns:cx3="http://schemas.microsoft.com/office/drawing/2016/5/9/chartex" xmlns:cx4="http://schemas.microsoft.com/office/drawing/2016/5/10/chartex" xmlns:cx5="http://schemas.microsoft.com/office/drawing/2016/5/11/chartex" xmlns:cx6="http://schemas.microsoft.com/office/drawing/2016/5/12/chartex" xmlns:cx7="http://schemas.microsoft.com/office/drawing/2016/5/13/chartex" xmlns:cx8="http://schemas.microsoft.com/office/drawing/2016/5/14/chartex" xmlns:mc="http://schemas.openxmlformats.org/markup-compatibility/2006" xmlns:aink="http://schemas.microsoft.com/office/drawing/2016/ink" xmlns:am3d="http://schemas.microsoft.com/office/drawing/2017/model3d" xmlns:o="urn:schemas-microsoft-com:office:office" xmlns:r="http://schemas.openxmlformats.org/officeDocument/2006/relationships" xmlns:m="http://schemas.openxmlformats.org/officeDocument/2006/math" xmlns:v="urn:schemas-microsoft-com:vml" xmlns:wp14="http://schemas.microsoft.com/office/word/2010/wordprocessingDrawing" xmlns:wp="http://schemas.openxmlformats.org/drawingml/2006/wordprocessingDrawing" xmlns:w10="urn:schemas-microsoft-com:office:word" xmlns:w="http://schemas.openxmlformats.org/wordprocessingml/2006/main" xmlns:w14="http://schemas.microsoft.com/office/word/2010/wordml" xmlns:w15="http://schemas.microsoft.com/office/word/2012/wordml" xmlns:w16cex="http://schemas.microsoft.com/office/word/2018/wordml/cex" xmlns:w16cid="http://schemas.microsoft.com/office/word/2016/wordml/cid" xmlns:w16="http://schemas.microsoft.com/office/word/2018/wordml" xmlns:w16sdtdh="http://schemas.microsoft.com/office/word/2020/wordml/sdtdatahash" xmlns:w16se="http://schemas.microsoft.com/office/word/2015/wordml/symex" xmlns:wpg="http://schemas.microsoft.com/office/word/2010/wordprocessingGroup" xmlns:wpi="http://schemas.microsoft.com/office/word/2010/wordprocessingInk" xmlns:wne="http://schemas.microsoft.com/office/word/2006/wordml" xmlns:wps="http://schemas.microsoft.com/office/word/2010/wordprocessingShape" mc:Ignorable="w14 w15 w16se w16cid w16 w16cex w16sdtdh wp14">
+<w:ftr xmlns:wpc="http://schemas.microsoft.com/office/word/2010/wordprocessingCanvas" xmlns:cx="http://schemas.microsoft.com/office/drawing/2014/chartex" xmlns:cx1="http://schemas.microsoft.com/office/drawing/2015/9/8/chartex" xmlns:cx2="http://schemas.microsoft.com/office/drawing/2015/10/21/chartex" xmlns:cx3="http://schemas.microsoft.com/office/drawing/2016/5/9/chartex" xmlns:cx4="http://schemas.microsoft.com/office/drawing/2016/5/10/chartex" xmlns:cx5="http://schemas.microsoft.com/office/drawing/2016/5/11/chartex" xmlns:cx6="http://schemas.microsoft.com/office/drawing/2016/5/12/chartex" xmlns:cx7="http://schemas.microsoft.com/office/drawing/2016/5/13/chartex" xmlns:cx8="http://schemas.microsoft.com/office/drawing/2016/5/14/chartex" xmlns:mc="http://schemas.openxmlformats.org/markup-compatibility/2006" xmlns:aink="http://schemas.microsoft.com/office/drawing/2016/ink" xmlns:am3d="http://schemas.microsoft.com/office/drawing/2017/model3d" xmlns:o="urn:schemas-microsoft-com:office:office" xmlns:r="http://schemas.openxmlformats.org/officeDocument/2006/relationships" xmlns:m="http://schemas.openxmlformats.org/officeDocument/2006/math" xmlns:v="urn:schemas-microsoft-com:vml" xmlns:wp14="http://schemas.microsoft.com/office/word/2010/wordprocessingDrawing" xmlns:wp="http://schemas.openxmlformats.org/drawingml/2006/wordprocessingDrawing" xmlns:w10="urn:schemas-microsoft-com:office:word" xmlns:w="http://schemas.openxmlformats.org/wordprocessingml/2006/main" xmlns:w14="http://schemas.microsoft.com/office/word/2010/wordml" xmlns:w15="http://schemas.microsoft.com/office/word/2012/wordml" xmlns:w16cid="http://schemas.microsoft.com/office/word/2016/wordml/cid" xmlns:w16se="http://schemas.microsoft.com/office/word/2015/wordml/symex" xmlns:wpg="http://schemas.microsoft.com/office/word/2010/wordprocessingGroup" xmlns:wpi="http://schemas.microsoft.com/office/word/2010/wordprocessingInk" xmlns:wne="http://schemas.microsoft.com/office/word/2006/wordml" xmlns:wps="http://schemas.microsoft.com/office/word/2010/wordprocessingShape" mc:Ignorable="w14 w15 w16se w16cid wp14">
   <w:sdt>
     <w:sdtPr>
       <w:id w:val="1678226908"/>
@@ -3069,7 +2993,7 @@
 </file>
 
 <file path=word/footnotes.xml><?xml version="1.0" encoding="utf-8"?>
-<w:footnotes xmlns:wpc="http://schemas.microsoft.com/office/word/2010/wordprocessingCanvas" xmlns:cx="http://schemas.microsoft.com/office/drawing/2014/chartex" xmlns:cx1="http://schemas.microsoft.com/office/drawing/2015/9/8/chartex" xmlns:cx2="http://schemas.microsoft.com/office/drawing/2015/10/21/chartex" xmlns:cx3="http://schemas.microsoft.com/office/drawing/2016/5/9/chartex" xmlns:cx4="http://schemas.microsoft.com/office/drawing/2016/5/10/chartex" xmlns:cx5="http://schemas.microsoft.com/office/drawing/2016/5/11/chartex" xmlns:cx6="http://schemas.microsoft.com/office/drawing/2016/5/12/chartex" xmlns:cx7="http://schemas.microsoft.com/office/drawing/2016/5/13/chartex" xmlns:cx8="http://schemas.microsoft.com/office/drawing/2016/5/14/chartex" xmlns:mc="http://schemas.openxmlformats.org/markup-compatibility/2006" xmlns:aink="http://schemas.microsoft.com/office/drawing/2016/ink" xmlns:am3d="http://schemas.microsoft.com/office/drawing/2017/model3d" xmlns:o="urn:schemas-microsoft-com:office:office" xmlns:r="http://schemas.openxmlformats.org/officeDocument/2006/relationships" xmlns:m="http://schemas.openxmlformats.org/officeDocument/2006/math" xmlns:v="urn:schemas-microsoft-com:vml" xmlns:wp14="http://schemas.microsoft.com/office/word/2010/wordprocessingDrawing" xmlns:wp="http://schemas.openxmlformats.org/drawingml/2006/wordprocessingDrawing" xmlns:w10="urn:schemas-microsoft-com:office:word" xmlns:w="http://schemas.openxmlformats.org/wordprocessingml/2006/main" xmlns:w14="http://schemas.microsoft.com/office/word/2010/wordml" xmlns:w15="http://schemas.microsoft.com/office/word/2012/wordml" xmlns:w16cex="http://schemas.microsoft.com/office/word/2018/wordml/cex" xmlns:w16cid="http://schemas.microsoft.com/office/word/2016/wordml/cid" xmlns:w16="http://schemas.microsoft.com/office/word/2018/wordml" xmlns:w16sdtdh="http://schemas.microsoft.com/office/word/2020/wordml/sdtdatahash" xmlns:w16se="http://schemas.microsoft.com/office/word/2015/wordml/symex" xmlns:wpg="http://schemas.microsoft.com/office/word/2010/wordprocessingGroup" xmlns:wpi="http://schemas.microsoft.com/office/word/2010/wordprocessingInk" xmlns:wne="http://schemas.microsoft.com/office/word/2006/wordml" xmlns:wps="http://schemas.microsoft.com/office/word/2010/wordprocessingShape" mc:Ignorable="w14 w15 w16se w16cid w16 w16cex w16sdtdh wp14">
+<w:footnotes xmlns:wpc="http://schemas.microsoft.com/office/word/2010/wordprocessingCanvas" xmlns:cx="http://schemas.microsoft.com/office/drawing/2014/chartex" xmlns:cx1="http://schemas.microsoft.com/office/drawing/2015/9/8/chartex" xmlns:cx2="http://schemas.microsoft.com/office/drawing/2015/10/21/chartex" xmlns:cx3="http://schemas.microsoft.com/office/drawing/2016/5/9/chartex" xmlns:cx4="http://schemas.microsoft.com/office/drawing/2016/5/10/chartex" xmlns:cx5="http://schemas.microsoft.com/office/drawing/2016/5/11/chartex" xmlns:cx6="http://schemas.microsoft.com/office/drawing/2016/5/12/chartex" xmlns:cx7="http://schemas.microsoft.com/office/drawing/2016/5/13/chartex" xmlns:cx8="http://schemas.microsoft.com/office/drawing/2016/5/14/chartex" xmlns:mc="http://schemas.openxmlformats.org/markup-compatibility/2006" xmlns:aink="http://schemas.microsoft.com/office/drawing/2016/ink" xmlns:am3d="http://schemas.microsoft.com/office/drawing/2017/model3d" xmlns:o="urn:schemas-microsoft-com:office:office" xmlns:r="http://schemas.openxmlformats.org/officeDocument/2006/relationships" xmlns:m="http://schemas.openxmlformats.org/officeDocument/2006/math" xmlns:v="urn:schemas-microsoft-com:vml" xmlns:wp14="http://schemas.microsoft.com/office/word/2010/wordprocessingDrawing" xmlns:wp="http://schemas.openxmlformats.org/drawingml/2006/wordprocessingDrawing" xmlns:w10="urn:schemas-microsoft-com:office:word" xmlns:w="http://schemas.openxmlformats.org/wordprocessingml/2006/main" xmlns:w14="http://schemas.microsoft.com/office/word/2010/wordml" xmlns:w15="http://schemas.microsoft.com/office/word/2012/wordml" xmlns:w16cid="http://schemas.microsoft.com/office/word/2016/wordml/cid" xmlns:w16se="http://schemas.microsoft.com/office/word/2015/wordml/symex" xmlns:wpg="http://schemas.microsoft.com/office/word/2010/wordprocessingGroup" xmlns:wpi="http://schemas.microsoft.com/office/word/2010/wordprocessingInk" xmlns:wne="http://schemas.microsoft.com/office/word/2006/wordml" xmlns:wps="http://schemas.microsoft.com/office/word/2010/wordprocessingShape" mc:Ignorable="w14 w15 w16se w16cid wp14">
   <w:footnote w:type="separator" w:id="-1">
     <w:p>
       <w:pPr>
@@ -3094,7 +3018,7 @@
 </file>
 
 <file path=word/numbering.xml><?xml version="1.0" encoding="utf-8"?>
-<w:numbering xmlns:wpc="http://schemas.microsoft.com/office/word/2010/wordprocessingCanvas" xmlns:cx="http://schemas.microsoft.com/office/drawing/2014/chartex" xmlns:cx1="http://schemas.microsoft.com/office/drawing/2015/9/8/chartex" xmlns:cx2="http://schemas.microsoft.com/office/drawing/2015/10/21/chartex" xmlns:cx3="http://schemas.microsoft.com/office/drawing/2016/5/9/chartex" xmlns:cx4="http://schemas.microsoft.com/office/drawing/2016/5/10/chartex" xmlns:cx5="http://schemas.microsoft.com/office/drawing/2016/5/11/chartex" xmlns:cx6="http://schemas.microsoft.com/office/drawing/2016/5/12/chartex" xmlns:cx7="http://schemas.microsoft.com/office/drawing/2016/5/13/chartex" xmlns:cx8="http://schemas.microsoft.com/office/drawing/2016/5/14/chartex" xmlns:mc="http://schemas.openxmlformats.org/markup-compatibility/2006" xmlns:aink="http://schemas.microsoft.com/office/drawing/2016/ink" xmlns:am3d="http://schemas.microsoft.com/office/drawing/2017/model3d" xmlns:o="urn:schemas-microsoft-com:office:office" xmlns:r="http://schemas.openxmlformats.org/officeDocument/2006/relationships" xmlns:m="http://schemas.openxmlformats.org/officeDocument/2006/math" xmlns:v="urn:schemas-microsoft-com:vml" xmlns:wp14="http://schemas.microsoft.com/office/word/2010/wordprocessingDrawing" xmlns:wp="http://schemas.openxmlformats.org/drawingml/2006/wordprocessingDrawing" xmlns:w10="urn:schemas-microsoft-com:office:word" xmlns:w="http://schemas.openxmlformats.org/wordprocessingml/2006/main" xmlns:w14="http://schemas.microsoft.com/office/word/2010/wordml" xmlns:w15="http://schemas.microsoft.com/office/word/2012/wordml" xmlns:w16cex="http://schemas.microsoft.com/office/word/2018/wordml/cex" xmlns:w16cid="http://schemas.microsoft.com/office/word/2016/wordml/cid" xmlns:w16="http://schemas.microsoft.com/office/word/2018/wordml" xmlns:w16sdtdh="http://schemas.microsoft.com/office/word/2020/wordml/sdtdatahash" xmlns:w16se="http://schemas.microsoft.com/office/word/2015/wordml/symex" xmlns:wpg="http://schemas.microsoft.com/office/word/2010/wordprocessingGroup" xmlns:wpi="http://schemas.microsoft.com/office/word/2010/wordprocessingInk" xmlns:wne="http://schemas.microsoft.com/office/word/2006/wordml" xmlns:wps="http://schemas.microsoft.com/office/word/2010/wordprocessingShape" mc:Ignorable="w14 w15 w16se w16cid w16 w16cex w16sdtdh wp14">
+<w:numbering xmlns:wpc="http://schemas.microsoft.com/office/word/2010/wordprocessingCanvas" xmlns:cx="http://schemas.microsoft.com/office/drawing/2014/chartex" xmlns:cx1="http://schemas.microsoft.com/office/drawing/2015/9/8/chartex" xmlns:cx2="http://schemas.microsoft.com/office/drawing/2015/10/21/chartex" xmlns:cx3="http://schemas.microsoft.com/office/drawing/2016/5/9/chartex" xmlns:cx4="http://schemas.microsoft.com/office/drawing/2016/5/10/chartex" xmlns:cx5="http://schemas.microsoft.com/office/drawing/2016/5/11/chartex" xmlns:cx6="http://schemas.microsoft.com/office/drawing/2016/5/12/chartex" xmlns:cx7="http://schemas.microsoft.com/office/drawing/2016/5/13/chartex" xmlns:cx8="http://schemas.microsoft.com/office/drawing/2016/5/14/chartex" xmlns:mc="http://schemas.openxmlformats.org/markup-compatibility/2006" xmlns:aink="http://schemas.microsoft.com/office/drawing/2016/ink" xmlns:am3d="http://schemas.microsoft.com/office/drawing/2017/model3d" xmlns:o="urn:schemas-microsoft-com:office:office" xmlns:r="http://schemas.openxmlformats.org/officeDocument/2006/relationships" xmlns:m="http://schemas.openxmlformats.org/officeDocument/2006/math" xmlns:v="urn:schemas-microsoft-com:vml" xmlns:wp14="http://schemas.microsoft.com/office/word/2010/wordprocessingDrawing" xmlns:wp="http://schemas.openxmlformats.org/drawingml/2006/wordprocessingDrawing" xmlns:w10="urn:schemas-microsoft-com:office:word" xmlns:w="http://schemas.openxmlformats.org/wordprocessingml/2006/main" xmlns:w14="http://schemas.microsoft.com/office/word/2010/wordml" xmlns:w15="http://schemas.microsoft.com/office/word/2012/wordml" xmlns:w16cid="http://schemas.microsoft.com/office/word/2016/wordml/cid" xmlns:w16se="http://schemas.microsoft.com/office/word/2015/wordml/symex" xmlns:wpg="http://schemas.microsoft.com/office/word/2010/wordprocessingGroup" xmlns:wpi="http://schemas.microsoft.com/office/word/2010/wordprocessingInk" xmlns:wne="http://schemas.microsoft.com/office/word/2006/wordml" xmlns:wps="http://schemas.microsoft.com/office/word/2010/wordprocessingShape" mc:Ignorable="w14 w15 w16se w16cid wp14">
   <w:abstractNum w:abstractNumId="0" w15:restartNumberingAfterBreak="0">
     <w:nsid w:val="095C4BBE"/>
     <w:multiLevelType w:val="hybridMultilevel"/>
@@ -3955,7 +3879,7 @@
 </file>
 
 <file path=word/styles.xml><?xml version="1.0" encoding="utf-8"?>
-<w:styles xmlns:mc="http://schemas.openxmlformats.org/markup-compatibility/2006" xmlns:r="http://schemas.openxmlformats.org/officeDocument/2006/relationships" xmlns:w="http://schemas.openxmlformats.org/wordprocessingml/2006/main" xmlns:w14="http://schemas.microsoft.com/office/word/2010/wordml" xmlns:w15="http://schemas.microsoft.com/office/word/2012/wordml" xmlns:w16cex="http://schemas.microsoft.com/office/word/2018/wordml/cex" xmlns:w16cid="http://schemas.microsoft.com/office/word/2016/wordml/cid" xmlns:w16="http://schemas.microsoft.com/office/word/2018/wordml" xmlns:w16sdtdh="http://schemas.microsoft.com/office/word/2020/wordml/sdtdatahash" xmlns:w16se="http://schemas.microsoft.com/office/word/2015/wordml/symex" mc:Ignorable="w14 w15 w16se w16cid w16 w16cex w16sdtdh">
+<w:styles xmlns:mc="http://schemas.openxmlformats.org/markup-compatibility/2006" xmlns:r="http://schemas.openxmlformats.org/officeDocument/2006/relationships" xmlns:w="http://schemas.openxmlformats.org/wordprocessingml/2006/main" xmlns:w14="http://schemas.microsoft.com/office/word/2010/wordml" xmlns:w15="http://schemas.microsoft.com/office/word/2012/wordml" xmlns:w16cid="http://schemas.microsoft.com/office/word/2016/wordml/cid" xmlns:w16se="http://schemas.microsoft.com/office/word/2015/wordml/symex" mc:Ignorable="w14 w15 w16se w16cid">
   <w:docDefaults>
     <w:rPrDefault>
       <w:rPr>
@@ -3971,7 +3895,7 @@
       </w:pPr>
     </w:pPrDefault>
   </w:docDefaults>
-  <w:latentStyles w:defLockedState="0" w:defUIPriority="99" w:defSemiHidden="0" w:defUnhideWhenUsed="0" w:defQFormat="0" w:count="376">
+  <w:latentStyles w:defLockedState="0" w:defUIPriority="99" w:defSemiHidden="0" w:defUnhideWhenUsed="0" w:defQFormat="0" w:count="375">
     <w:lsdException w:name="Normal" w:uiPriority="0" w:qFormat="1"/>
     <w:lsdException w:name="heading 1" w:uiPriority="9" w:qFormat="1"/>
     <w:lsdException w:name="heading 2" w:semiHidden="1" w:uiPriority="9" w:unhideWhenUsed="1" w:qFormat="1"/>
@@ -4347,7 +4271,6 @@
     <w:lsdException w:name="Smart Hyperlink" w:semiHidden="1" w:unhideWhenUsed="1"/>
     <w:lsdException w:name="Hashtag" w:semiHidden="1" w:unhideWhenUsed="1"/>
     <w:lsdException w:name="Unresolved Mention" w:semiHidden="1" w:unhideWhenUsed="1"/>
-    <w:lsdException w:name="Smart Link" w:semiHidden="1" w:unhideWhenUsed="1"/>
   </w:latentStyles>
   <w:style w:type="paragraph" w:default="1" w:styleId="a">
     <w:name w:val="Normal"/>
@@ -4890,7 +4813,7 @@
 </file>
 
 <file path=customXml/itemProps1.xml><?xml version="1.0" encoding="utf-8"?>
-<ds:datastoreItem xmlns:ds="http://schemas.openxmlformats.org/officeDocument/2006/customXml" ds:itemID="{0BD86E6E-8DAD-4FC6-BFD8-663F258FA242}">
+<ds:datastoreItem xmlns:ds="http://schemas.openxmlformats.org/officeDocument/2006/customXml" ds:itemID="{9E3D3364-BCE3-4781-9C85-5AC86D779378}">
   <ds:schemaRefs>
     <ds:schemaRef ds:uri="http://schemas.openxmlformats.org/officeDocument/2006/bibliography"/>
   </ds:schemaRefs>

</xml_diff>

<commit_message>
Updated technical task, specification, presentation
</commit_message>
<xml_diff>
--- a/Documents/(Приложение А) Техническое задание.docx
+++ b/Documents/(Приложение А) Техническое задание.docx
@@ -1812,19 +1812,17 @@
           <w:docGrid w:linePitch="360"/>
         </w:sectPr>
       </w:pPr>
-      <w:bookmarkStart w:id="0" w:name="_GoBack"/>
-      <w:bookmarkEnd w:id="0"/>
     </w:p>
     <w:p>
       <w:pPr>
         <w:pStyle w:val="1"/>
       </w:pPr>
-      <w:bookmarkStart w:id="1" w:name="_Toc103590618"/>
+      <w:bookmarkStart w:id="0" w:name="_Toc103590618"/>
       <w:r>
         <w:lastRenderedPageBreak/>
         <w:t>ВВЕДЕНИЕ</w:t>
       </w:r>
-      <w:bookmarkEnd w:id="1"/>
+      <w:bookmarkEnd w:id="0"/>
     </w:p>
     <w:p>
       <w:r>
@@ -1839,11 +1837,11 @@
           <w:numId w:val="1"/>
         </w:numPr>
       </w:pPr>
-      <w:bookmarkStart w:id="2" w:name="_Toc103590619"/>
+      <w:bookmarkStart w:id="1" w:name="_Toc103590619"/>
       <w:r>
         <w:t>ОСНОВАНИЕ ДЛЯ РАЗРАБОТКИ</w:t>
       </w:r>
-      <w:bookmarkEnd w:id="2"/>
+      <w:bookmarkEnd w:id="1"/>
     </w:p>
     <w:p>
       <w:r>
@@ -1859,27 +1857,6 @@
       </w:r>
       <w:r>
         <w:t xml:space="preserve"> Разработка программы для составления расписания МОУ «Гимназия – школа с. Ивантеевка Саратовкой области».</w:t>
-      </w:r>
-    </w:p>
-    <w:p>
-      <w:r>
-        <w:rPr>
-          <w:highlight w:val="yellow"/>
-        </w:rPr>
-        <w:t>Обозначение</w:t>
-      </w:r>
-      <w:r>
-        <w:rPr>
-          <w:highlight w:val="yellow"/>
-          <w:lang w:val="en-US"/>
-        </w:rPr>
-        <w:t xml:space="preserve">: </w:t>
-      </w:r>
-      <w:r>
-        <w:rPr>
-          <w:highlight w:val="yellow"/>
-        </w:rPr>
-        <w:t>460. ПКТиМ.00001-01</w:t>
       </w:r>
     </w:p>
     <w:p>
@@ -1890,11 +1867,13 @@
           <w:numId w:val="1"/>
         </w:numPr>
       </w:pPr>
-      <w:bookmarkStart w:id="3" w:name="_Toc103590620"/>
+      <w:bookmarkStart w:id="2" w:name="_Toc103590620"/>
+      <w:bookmarkStart w:id="3" w:name="_GoBack"/>
+      <w:bookmarkEnd w:id="3"/>
       <w:r>
         <w:t>НАЗНАЧЕНИЕ РАЗРАБОКИ</w:t>
       </w:r>
-      <w:bookmarkEnd w:id="3"/>
+      <w:bookmarkEnd w:id="2"/>
     </w:p>
     <w:p>
       <w:r>
@@ -4884,7 +4863,7 @@
 </file>
 
 <file path=customXml/itemProps1.xml><?xml version="1.0" encoding="utf-8"?>
-<ds:datastoreItem xmlns:ds="http://schemas.openxmlformats.org/officeDocument/2006/customXml" ds:itemID="{65EEE11F-BCDB-4DAF-BB4B-47550C1814FA}">
+<ds:datastoreItem xmlns:ds="http://schemas.openxmlformats.org/officeDocument/2006/customXml" ds:itemID="{FB406A32-A0DF-43A3-B7B9-EABB1C333864}">
   <ds:schemaRefs>
     <ds:schemaRef ds:uri="http://schemas.openxmlformats.org/officeDocument/2006/bibliography"/>
   </ds:schemaRefs>

</xml_diff>

<commit_message>
Updated documents and gitignore
</commit_message>
<xml_diff>
--- a/Documents/(Приложение А) Техническое задание.docx
+++ b/Documents/(Приложение А) Техническое задание.docx
@@ -1868,8 +1868,6 @@
         </w:numPr>
       </w:pPr>
       <w:bookmarkStart w:id="2" w:name="_Toc103590620"/>
-      <w:bookmarkStart w:id="3" w:name="_GoBack"/>
-      <w:bookmarkEnd w:id="3"/>
       <w:r>
         <w:t>НАЗНАЧЕНИЕ РАЗРАБОКИ</w:t>
       </w:r>
@@ -1900,11 +1898,11 @@
           <w:numId w:val="1"/>
         </w:numPr>
       </w:pPr>
-      <w:bookmarkStart w:id="4" w:name="_Toc103590621"/>
+      <w:bookmarkStart w:id="3" w:name="_Toc103590621"/>
       <w:r>
         <w:t>ТРЕБОВАНИЕ К ПРОГРАММЕ ИЛИ К ПРОГРАММНОМУ ИЗДЕЛИЮ</w:t>
       </w:r>
-      <w:bookmarkEnd w:id="4"/>
+      <w:bookmarkEnd w:id="3"/>
     </w:p>
     <w:p>
       <w:pPr>
@@ -1914,11 +1912,11 @@
           <w:numId w:val="2"/>
         </w:numPr>
       </w:pPr>
-      <w:bookmarkStart w:id="5" w:name="_Toc103590622"/>
+      <w:bookmarkStart w:id="4" w:name="_Toc103590622"/>
       <w:r>
         <w:t>Требование к функциональным характеристикам</w:t>
       </w:r>
-      <w:bookmarkEnd w:id="5"/>
+      <w:bookmarkEnd w:id="4"/>
     </w:p>
     <w:p>
       <w:r>
@@ -2018,11 +2016,11 @@
           <w:numId w:val="2"/>
         </w:numPr>
       </w:pPr>
-      <w:bookmarkStart w:id="6" w:name="_Toc103590623"/>
+      <w:bookmarkStart w:id="5" w:name="_Toc103590623"/>
       <w:r>
         <w:t>Требование к надежности</w:t>
       </w:r>
-      <w:bookmarkEnd w:id="6"/>
+      <w:bookmarkEnd w:id="5"/>
     </w:p>
     <w:p>
       <w:r>
@@ -2037,12 +2035,12 @@
           <w:numId w:val="2"/>
         </w:numPr>
       </w:pPr>
-      <w:bookmarkStart w:id="7" w:name="_Toc103590624"/>
+      <w:bookmarkStart w:id="6" w:name="_Toc103590624"/>
       <w:r>
         <w:lastRenderedPageBreak/>
         <w:t>Условия эксплуатации</w:t>
       </w:r>
-      <w:bookmarkEnd w:id="7"/>
+      <w:bookmarkEnd w:id="6"/>
     </w:p>
     <w:p>
       <w:r>
@@ -2057,11 +2055,11 @@
           <w:numId w:val="2"/>
         </w:numPr>
       </w:pPr>
-      <w:bookmarkStart w:id="8" w:name="_Toc103590625"/>
+      <w:bookmarkStart w:id="7" w:name="_Toc103590625"/>
       <w:r>
         <w:t>Требования к составу и параметрам технических средств</w:t>
       </w:r>
-      <w:bookmarkEnd w:id="8"/>
+      <w:bookmarkEnd w:id="7"/>
     </w:p>
     <w:p>
       <w:r>
@@ -2310,11 +2308,11 @@
           <w:numId w:val="2"/>
         </w:numPr>
       </w:pPr>
-      <w:bookmarkStart w:id="9" w:name="_Toc103590626"/>
+      <w:bookmarkStart w:id="8" w:name="_Toc103590626"/>
       <w:r>
         <w:t>Требования к информационной и программной совместимости</w:t>
       </w:r>
-      <w:bookmarkEnd w:id="9"/>
+      <w:bookmarkEnd w:id="8"/>
     </w:p>
     <w:p>
       <w:r>
@@ -2331,7 +2329,15 @@
         <w:ind w:left="0" w:firstLine="709"/>
       </w:pPr>
       <w:r>
-        <w:t>Операционная система: Windows 7 32-разрядная</w:t>
+        <w:t xml:space="preserve">Операционная система: Windows </w:t>
+      </w:r>
+      <w:r>
+        <w:t>8</w:t>
+      </w:r>
+      <w:bookmarkStart w:id="9" w:name="_GoBack"/>
+      <w:bookmarkEnd w:id="9"/>
+      <w:r>
+        <w:t xml:space="preserve"> 32-разрядная</w:t>
       </w:r>
       <w:r>
         <w:rPr>
@@ -4863,7 +4869,7 @@
 </file>
 
 <file path=customXml/itemProps1.xml><?xml version="1.0" encoding="utf-8"?>
-<ds:datastoreItem xmlns:ds="http://schemas.openxmlformats.org/officeDocument/2006/customXml" ds:itemID="{FB406A32-A0DF-43A3-B7B9-EABB1C333864}">
+<ds:datastoreItem xmlns:ds="http://schemas.openxmlformats.org/officeDocument/2006/customXml" ds:itemID="{10E0B11D-D9A2-4B1C-8C5D-726E057AA6C7}">
   <ds:schemaRefs>
     <ds:schemaRef ds:uri="http://schemas.openxmlformats.org/officeDocument/2006/bibliography"/>
   </ds:schemaRefs>

</xml_diff>

<commit_message>
Updated technical task, programmer manual and document
</commit_message>
<xml_diff>
--- a/Documents/(Приложение А) Техническое задание.docx
+++ b/Documents/(Приложение А) Техническое задание.docx
@@ -62,8 +62,13 @@
         <w:t xml:space="preserve">Техническое задание состоит из 7 частей. Объем документа – </w:t>
       </w:r>
       <w:r>
-        <w:t>7</w:t>
-      </w:r>
+        <w:rPr>
+          <w:lang w:val="en-US"/>
+        </w:rPr>
+        <w:t>8</w:t>
+      </w:r>
+      <w:bookmarkStart w:id="0" w:name="_GoBack"/>
+      <w:bookmarkEnd w:id="0"/>
       <w:r>
         <w:t xml:space="preserve"> листов.</w:t>
       </w:r>
@@ -195,7 +200,7 @@
                 <w:noProof/>
                 <w:webHidden/>
               </w:rPr>
-              <w:t>3</w:t>
+              <w:t>4</w:t>
             </w:r>
             <w:r>
               <w:rPr>
@@ -283,7 +288,7 @@
                 <w:noProof/>
                 <w:webHidden/>
               </w:rPr>
-              <w:t>3</w:t>
+              <w:t>4</w:t>
             </w:r>
             <w:r>
               <w:rPr>
@@ -369,7 +374,7 @@
                 <w:noProof/>
                 <w:webHidden/>
               </w:rPr>
-              <w:t>3</w:t>
+              <w:t>4</w:t>
             </w:r>
             <w:r>
               <w:rPr>
@@ -457,7 +462,7 @@
                 <w:noProof/>
                 <w:webHidden/>
               </w:rPr>
-              <w:t>3</w:t>
+              <w:t>4</w:t>
             </w:r>
             <w:r>
               <w:rPr>
@@ -545,7 +550,7 @@
                 <w:noProof/>
                 <w:webHidden/>
               </w:rPr>
-              <w:t>3</w:t>
+              <w:t>4</w:t>
             </w:r>
             <w:r>
               <w:rPr>
@@ -633,7 +638,7 @@
                 <w:noProof/>
                 <w:webHidden/>
               </w:rPr>
-              <w:t>3</w:t>
+              <w:t>4</w:t>
             </w:r>
             <w:r>
               <w:rPr>
@@ -721,7 +726,7 @@
                 <w:noProof/>
                 <w:webHidden/>
               </w:rPr>
-              <w:t>4</w:t>
+              <w:t>5</w:t>
             </w:r>
             <w:r>
               <w:rPr>
@@ -809,7 +814,7 @@
                 <w:noProof/>
                 <w:webHidden/>
               </w:rPr>
-              <w:t>4</w:t>
+              <w:t>5</w:t>
             </w:r>
             <w:r>
               <w:rPr>
@@ -897,7 +902,7 @@
                 <w:noProof/>
                 <w:webHidden/>
               </w:rPr>
-              <w:t>4</w:t>
+              <w:t>5</w:t>
             </w:r>
             <w:r>
               <w:rPr>
@@ -985,7 +990,7 @@
                 <w:noProof/>
                 <w:webHidden/>
               </w:rPr>
-              <w:t>4</w:t>
+              <w:t>5</w:t>
             </w:r>
             <w:r>
               <w:rPr>
@@ -1073,7 +1078,7 @@
                 <w:noProof/>
                 <w:webHidden/>
               </w:rPr>
-              <w:t>5</w:t>
+              <w:t>6</w:t>
             </w:r>
             <w:r>
               <w:rPr>
@@ -1161,7 +1166,7 @@
                 <w:noProof/>
                 <w:webHidden/>
               </w:rPr>
-              <w:t>5</w:t>
+              <w:t>6</w:t>
             </w:r>
             <w:r>
               <w:rPr>
@@ -1249,7 +1254,7 @@
                 <w:noProof/>
                 <w:webHidden/>
               </w:rPr>
-              <w:t>5</w:t>
+              <w:t>6</w:t>
             </w:r>
             <w:r>
               <w:rPr>
@@ -1337,7 +1342,7 @@
                 <w:noProof/>
                 <w:webHidden/>
               </w:rPr>
-              <w:t>5</w:t>
+              <w:t>6</w:t>
             </w:r>
             <w:r>
               <w:rPr>
@@ -1425,7 +1430,7 @@
                 <w:noProof/>
                 <w:webHidden/>
               </w:rPr>
-              <w:t>5</w:t>
+              <w:t>6</w:t>
             </w:r>
             <w:r>
               <w:rPr>
@@ -1513,7 +1518,7 @@
                 <w:noProof/>
                 <w:webHidden/>
               </w:rPr>
-              <w:t>6</w:t>
+              <w:t>7</w:t>
             </w:r>
             <w:r>
               <w:rPr>
@@ -1601,7 +1606,7 @@
                 <w:noProof/>
                 <w:webHidden/>
               </w:rPr>
-              <w:t>6</w:t>
+              <w:t>7</w:t>
             </w:r>
             <w:r>
               <w:rPr>
@@ -1689,7 +1694,7 @@
                 <w:noProof/>
                 <w:webHidden/>
               </w:rPr>
-              <w:t>6</w:t>
+              <w:t>7</w:t>
             </w:r>
             <w:r>
               <w:rPr>
@@ -1777,7 +1782,7 @@
                 <w:noProof/>
                 <w:webHidden/>
               </w:rPr>
-              <w:t>6</w:t>
+              <w:t>7</w:t>
             </w:r>
             <w:r>
               <w:rPr>
@@ -1817,12 +1822,12 @@
       <w:pPr>
         <w:pStyle w:val="1"/>
       </w:pPr>
-      <w:bookmarkStart w:id="0" w:name="_Toc103590618"/>
+      <w:bookmarkStart w:id="1" w:name="_Toc103590618"/>
       <w:r>
         <w:lastRenderedPageBreak/>
         <w:t>ВВЕДЕНИЕ</w:t>
       </w:r>
-      <w:bookmarkEnd w:id="0"/>
+      <w:bookmarkEnd w:id="1"/>
     </w:p>
     <w:p>
       <w:r>
@@ -1837,11 +1842,11 @@
           <w:numId w:val="1"/>
         </w:numPr>
       </w:pPr>
-      <w:bookmarkStart w:id="1" w:name="_Toc103590619"/>
+      <w:bookmarkStart w:id="2" w:name="_Toc103590619"/>
       <w:r>
         <w:t>ОСНОВАНИЕ ДЛЯ РАЗРАБОТКИ</w:t>
       </w:r>
-      <w:bookmarkEnd w:id="1"/>
+      <w:bookmarkEnd w:id="2"/>
     </w:p>
     <w:p>
       <w:r>
@@ -1867,11 +1872,11 @@
           <w:numId w:val="1"/>
         </w:numPr>
       </w:pPr>
-      <w:bookmarkStart w:id="2" w:name="_Toc103590620"/>
+      <w:bookmarkStart w:id="3" w:name="_Toc103590620"/>
       <w:r>
         <w:t>НАЗНАЧЕНИЕ РАЗРАБОКИ</w:t>
       </w:r>
-      <w:bookmarkEnd w:id="2"/>
+      <w:bookmarkEnd w:id="3"/>
     </w:p>
     <w:p>
       <w:r>
@@ -1898,11 +1903,11 @@
           <w:numId w:val="1"/>
         </w:numPr>
       </w:pPr>
-      <w:bookmarkStart w:id="3" w:name="_Toc103590621"/>
+      <w:bookmarkStart w:id="4" w:name="_Toc103590621"/>
       <w:r>
         <w:t>ТРЕБОВАНИЕ К ПРОГРАММЕ ИЛИ К ПРОГРАММНОМУ ИЗДЕЛИЮ</w:t>
       </w:r>
-      <w:bookmarkEnd w:id="3"/>
+      <w:bookmarkEnd w:id="4"/>
     </w:p>
     <w:p>
       <w:pPr>
@@ -1912,11 +1917,11 @@
           <w:numId w:val="2"/>
         </w:numPr>
       </w:pPr>
-      <w:bookmarkStart w:id="4" w:name="_Toc103590622"/>
+      <w:bookmarkStart w:id="5" w:name="_Toc103590622"/>
       <w:r>
         <w:t>Требование к функциональным характеристикам</w:t>
       </w:r>
-      <w:bookmarkEnd w:id="4"/>
+      <w:bookmarkEnd w:id="5"/>
     </w:p>
     <w:p>
       <w:r>
@@ -2016,11 +2021,11 @@
           <w:numId w:val="2"/>
         </w:numPr>
       </w:pPr>
-      <w:bookmarkStart w:id="5" w:name="_Toc103590623"/>
+      <w:bookmarkStart w:id="6" w:name="_Toc103590623"/>
       <w:r>
         <w:t>Требование к надежности</w:t>
       </w:r>
-      <w:bookmarkEnd w:id="5"/>
+      <w:bookmarkEnd w:id="6"/>
     </w:p>
     <w:p>
       <w:r>
@@ -2035,12 +2040,12 @@
           <w:numId w:val="2"/>
         </w:numPr>
       </w:pPr>
-      <w:bookmarkStart w:id="6" w:name="_Toc103590624"/>
+      <w:bookmarkStart w:id="7" w:name="_Toc103590624"/>
       <w:r>
         <w:lastRenderedPageBreak/>
         <w:t>Условия эксплуатации</w:t>
       </w:r>
-      <w:bookmarkEnd w:id="6"/>
+      <w:bookmarkEnd w:id="7"/>
     </w:p>
     <w:p>
       <w:r>
@@ -2055,11 +2060,11 @@
           <w:numId w:val="2"/>
         </w:numPr>
       </w:pPr>
-      <w:bookmarkStart w:id="7" w:name="_Toc103590625"/>
+      <w:bookmarkStart w:id="8" w:name="_Toc103590625"/>
       <w:r>
         <w:t>Требования к составу и параметрам технических средств</w:t>
       </w:r>
-      <w:bookmarkEnd w:id="7"/>
+      <w:bookmarkEnd w:id="8"/>
     </w:p>
     <w:p>
       <w:r>
@@ -2308,11 +2313,11 @@
           <w:numId w:val="2"/>
         </w:numPr>
       </w:pPr>
-      <w:bookmarkStart w:id="8" w:name="_Toc103590626"/>
+      <w:bookmarkStart w:id="9" w:name="_Toc103590626"/>
       <w:r>
         <w:t>Требования к информационной и программной совместимости</w:t>
       </w:r>
-      <w:bookmarkEnd w:id="8"/>
+      <w:bookmarkEnd w:id="9"/>
     </w:p>
     <w:p>
       <w:r>
@@ -2334,8 +2339,6 @@
       <w:r>
         <w:t>8</w:t>
       </w:r>
-      <w:bookmarkStart w:id="9" w:name="_GoBack"/>
-      <w:bookmarkEnd w:id="9"/>
       <w:r>
         <w:t xml:space="preserve"> 32-разрядная</w:t>
       </w:r>
@@ -4869,7 +4872,7 @@
 </file>
 
 <file path=customXml/itemProps1.xml><?xml version="1.0" encoding="utf-8"?>
-<ds:datastoreItem xmlns:ds="http://schemas.openxmlformats.org/officeDocument/2006/customXml" ds:itemID="{10E0B11D-D9A2-4B1C-8C5D-726E057AA6C7}">
+<ds:datastoreItem xmlns:ds="http://schemas.openxmlformats.org/officeDocument/2006/customXml" ds:itemID="{A15A6280-6A17-4FA0-8585-23E633932BE3}">
   <ds:schemaRefs>
     <ds:schemaRef ds:uri="http://schemas.openxmlformats.org/officeDocument/2006/bibliography"/>
   </ds:schemaRefs>

</xml_diff>